<commit_message>
Update PPT and Word Doc
</commit_message>
<xml_diff>
--- a/Final_Project/Final_Updates.docx
+++ b/Final_Project/Final_Updates.docx
@@ -47,6 +47,21 @@
         <w:t>Modified the output of the table to show the department of the person and average hours for each quarter for each employee, and a yearly average.</w:t>
       </w:r>
     </w:p>
+    <w:p>
+      <w:pPr>
+        <w:pStyle w:val="ListParagraph"/>
+        <w:numPr>
+          <w:ilvl w:val="0"/>
+          <w:numId w:val="2"/>
+        </w:numPr>
+      </w:pPr>
+      <w:r>
+        <w:t>Modified the Hours Generation to generate a start shift time and calculate the end shift time based on the hours worked (which is also randomly generated).  This is stored in the database as a datetime object (2025, 1, 1, 8, 45). (year, month, day, hour, minute).</w:t>
+      </w:r>
+      <w:r>
+        <w:t xml:space="preserve">  Subsequently, the Report code had to be changed only to call on the correct column from the Database.</w:t>
+      </w:r>
+    </w:p>
     <w:p/>
     <w:p>
       <w:pPr>
@@ -68,15 +83,6 @@
         <w:t>The Department Manager column from the Department table has been removed, as this is redundant with the Role column in the employee table and creates unnecessary complexity in the database.</w:t>
       </w:r>
     </w:p>
-    <w:p/>
-    <w:p>
-      <w:pPr>
-        <w:pStyle w:val="Heading2"/>
-      </w:pPr>
-      <w:r>
-        <w:t>ERD:</w:t>
-      </w:r>
-    </w:p>
     <w:p>
       <w:pPr>
         <w:pStyle w:val="ListParagraph"/>
@@ -86,7 +92,48 @@
         </w:numPr>
       </w:pPr>
       <w:r>
-        <w:t>Fixed a couple of the missing Foreign Key relationships on the ERD</w:t>
+        <w:t xml:space="preserve">Refactored the hours table to have a </w:t>
+      </w:r>
+      <w:proofErr w:type="spellStart"/>
+      <w:r>
+        <w:t>StartShift</w:t>
+      </w:r>
+      <w:proofErr w:type="spellEnd"/>
+      <w:r>
+        <w:t>/</w:t>
+      </w:r>
+      <w:proofErr w:type="spellStart"/>
+      <w:r>
+        <w:t>EndShift</w:t>
+      </w:r>
+      <w:proofErr w:type="spellEnd"/>
+      <w:r>
+        <w:t xml:space="preserve"> rather than a </w:t>
+      </w:r>
+      <w:proofErr w:type="spellStart"/>
+      <w:r>
+        <w:t>DateWorked</w:t>
+      </w:r>
+      <w:proofErr w:type="spellEnd"/>
+      <w:r>
+        <w:t xml:space="preserve"> to accurately reflect employees clocking in and out.  </w:t>
+      </w:r>
+      <w:proofErr w:type="spellStart"/>
+      <w:r>
+        <w:t>HoursWorked</w:t>
+      </w:r>
+      <w:proofErr w:type="spellEnd"/>
+      <w:r>
+        <w:t xml:space="preserve"> remains to more easily track the number of hours worked by the employee.</w:t>
+      </w:r>
+    </w:p>
+    <w:p/>
+    <w:p>
+      <w:pPr>
+        <w:pStyle w:val="Heading2"/>
+      </w:pPr>
+      <w:r>
+        <w:t>ERD:</w:t>
       </w:r>
     </w:p>
     <w:p>
@@ -98,6 +145,18 @@
         </w:numPr>
       </w:pPr>
       <w:r>
+        <w:t>Fixed a couple of the missing Foreign Key relationships on the ERD</w:t>
+      </w:r>
+    </w:p>
+    <w:p>
+      <w:pPr>
+        <w:pStyle w:val="ListParagraph"/>
+        <w:numPr>
+          <w:ilvl w:val="0"/>
+          <w:numId w:val="3"/>
+        </w:numPr>
+      </w:pPr>
+      <w:r>
         <w:t xml:space="preserve">Changed the storage type of the </w:t>
       </w:r>
       <w:proofErr w:type="spellStart"/>
@@ -107,6 +166,18 @@
       <w:proofErr w:type="spellEnd"/>
       <w:r>
         <w:t xml:space="preserve"> on the Wine table to “year” to accurately reflect the SQL code.</w:t>
+      </w:r>
+    </w:p>
+    <w:p>
+      <w:pPr>
+        <w:pStyle w:val="ListParagraph"/>
+        <w:numPr>
+          <w:ilvl w:val="0"/>
+          <w:numId w:val="3"/>
+        </w:numPr>
+      </w:pPr>
+      <w:r>
+        <w:t>Changed the Hours Table to match changes to the Database listed above.</w:t>
       </w:r>
     </w:p>
     <w:sectPr>

</xml_diff>

<commit_message>
added distr report update
</commit_message>
<xml_diff>
--- a/Final_Project/Final_Updates.docx
+++ b/Final_Project/Final_Updates.docx
@@ -11,7 +11,121 @@
         <w:t>Final Changes</w:t>
       </w:r>
     </w:p>
+    <w:p>
+      <w:pPr>
+        <w:pStyle w:val="Heading2"/>
+      </w:pPr>
+      <w:r>
+        <w:t>Database Design:</w:t>
+      </w:r>
+    </w:p>
+    <w:p>
+      <w:pPr>
+        <w:pStyle w:val="ListParagraph"/>
+        <w:numPr>
+          <w:ilvl w:val="0"/>
+          <w:numId w:val="3"/>
+        </w:numPr>
+      </w:pPr>
+      <w:r>
+        <w:t>The Department Manager column from the Department table has been removed, as this is redundant with the Role column in the employee table and creates unnecessary complexity in the database.</w:t>
+      </w:r>
+    </w:p>
+    <w:p>
+      <w:pPr>
+        <w:pStyle w:val="ListParagraph"/>
+        <w:numPr>
+          <w:ilvl w:val="0"/>
+          <w:numId w:val="3"/>
+        </w:numPr>
+      </w:pPr>
+      <w:r>
+        <w:t>Refactored the hours table to have a StartShift/EndShift rather than a DateWorked to accurately reflect employees clocking in and out.  HoursWorked remains to more easily track the number of hours worked by the employee.</w:t>
+      </w:r>
+    </w:p>
+    <w:p>
+      <w:pPr>
+        <w:pStyle w:val="ListParagraph"/>
+        <w:numPr>
+          <w:ilvl w:val="0"/>
+          <w:numId w:val="3"/>
+        </w:numPr>
+      </w:pPr>
+      <w:r>
+        <w:t xml:space="preserve">The WinetoDist table has been removed due to being redundant. </w:t>
+      </w:r>
+      <w:r>
+        <w:t xml:space="preserve">All necessary information about which wines were sold to which distributors are already </w:t>
+      </w:r>
+      <w:r>
+        <w:t>presented.</w:t>
+      </w:r>
+    </w:p>
     <w:p/>
+    <w:p>
+      <w:pPr>
+        <w:pStyle w:val="Heading2"/>
+      </w:pPr>
+      <w:r>
+        <w:t>ERD:</w:t>
+      </w:r>
+    </w:p>
+    <w:p>
+      <w:pPr>
+        <w:pStyle w:val="ListParagraph"/>
+        <w:numPr>
+          <w:ilvl w:val="0"/>
+          <w:numId w:val="3"/>
+        </w:numPr>
+      </w:pPr>
+      <w:r>
+        <w:t>Fixed a couple of the missing Foreign Key relationships on the ERD</w:t>
+      </w:r>
+    </w:p>
+    <w:p>
+      <w:pPr>
+        <w:pStyle w:val="ListParagraph"/>
+        <w:numPr>
+          <w:ilvl w:val="0"/>
+          <w:numId w:val="3"/>
+        </w:numPr>
+      </w:pPr>
+      <w:r>
+        <w:t>Changed the storage type of the YearProduced on the Wine table to “year” to accurately reflect the SQL code.</w:t>
+      </w:r>
+    </w:p>
+    <w:p>
+      <w:pPr>
+        <w:pStyle w:val="ListParagraph"/>
+        <w:numPr>
+          <w:ilvl w:val="0"/>
+          <w:numId w:val="3"/>
+        </w:numPr>
+      </w:pPr>
+      <w:r>
+        <w:t>Changed the Hours Table to match changes to the Database listed above.</w:t>
+      </w:r>
+    </w:p>
+    <w:p>
+      <w:pPr>
+        <w:pStyle w:val="ListParagraph"/>
+        <w:numPr>
+          <w:ilvl w:val="0"/>
+          <w:numId w:val="3"/>
+        </w:numPr>
+      </w:pPr>
+      <w:r>
+        <w:t>Removed WinetoDist table</w:t>
+      </w:r>
+      <w:r>
+        <w:t>.</w:t>
+      </w:r>
+    </w:p>
+    <w:p>
+      <w:pPr>
+        <w:pStyle w:val="ListParagraph"/>
+      </w:pPr>
+    </w:p>
     <w:p>
       <w:pPr>
         <w:pStyle w:val="Heading2"/>
@@ -29,10 +143,7 @@
         </w:numPr>
       </w:pPr>
       <w:r>
-        <w:t>Modified the Generate Hours Python function to generate a full year’s worth of hours</w:t>
-      </w:r>
-      <w:r>
-        <w:t xml:space="preserve"> instead of 6 months.</w:t>
+        <w:t>Modified the Generate Hours Python function to generate a full year’s worth of hours instead of 6 months.</w:t>
       </w:r>
     </w:p>
     <w:p>
@@ -56,19 +167,16 @@
         </w:numPr>
       </w:pPr>
       <w:r>
-        <w:t>Modified the Hours Generation to generate a start shift time and calculate the end shift time based on the hours worked (which is also randomly generated).  This is stored in the database as a datetime object (2025, 1, 1, 8, 45). (year, month, day, hour, minute).</w:t>
-      </w:r>
-      <w:r>
-        <w:t xml:space="preserve">  Subsequently, the Report code had to be changed only to call on the correct column from the Database.</w:t>
-      </w:r>
-    </w:p>
-    <w:p/>
+        <w:t>Modified the Hours Generation to generate a start shift time and calculate the end shift time based on the hours worked (which is also randomly generated).  This is stored in the database as a datetime object (2025, 1, 1, 8, 45). (year, month, day, hour, minute).  Subsequently, the Report code had to be changed only to call on the correct column from the Database.</w:t>
+      </w:r>
+    </w:p>
     <w:p>
       <w:pPr>
         <w:pStyle w:val="Heading2"/>
       </w:pPr>
       <w:r>
-        <w:t>Database Design:</w:t>
+        <w:lastRenderedPageBreak/>
+        <w:t xml:space="preserve">Distributor Report: </w:t>
       </w:r>
     </w:p>
     <w:p>
@@ -76,11 +184,17 @@
         <w:pStyle w:val="ListParagraph"/>
         <w:numPr>
           <w:ilvl w:val="0"/>
-          <w:numId w:val="3"/>
+          <w:numId w:val="4"/>
         </w:numPr>
       </w:pPr>
       <w:r>
-        <w:t>The Department Manager column from the Department table has been removed, as this is redundant with the Role column in the employee table and creates unnecessary complexity in the database.</w:t>
+        <w:t>Modified SQL query to remove WineToDist</w:t>
+      </w:r>
+      <w:r>
+        <w:t xml:space="preserve"> join</w:t>
+      </w:r>
+      <w:r>
+        <w:t>, since the Distributor, and DistItemOrderID can be joined with Wine to gather the same output report.</w:t>
       </w:r>
     </w:p>
     <w:p>
@@ -88,52 +202,11 @@
         <w:pStyle w:val="ListParagraph"/>
         <w:numPr>
           <w:ilvl w:val="0"/>
-          <w:numId w:val="3"/>
+          <w:numId w:val="4"/>
         </w:numPr>
       </w:pPr>
       <w:r>
-        <w:t xml:space="preserve">Refactored the hours table to have a </w:t>
-      </w:r>
-      <w:proofErr w:type="spellStart"/>
-      <w:r>
-        <w:t>StartShift</w:t>
-      </w:r>
-      <w:proofErr w:type="spellEnd"/>
-      <w:r>
-        <w:t>/</w:t>
-      </w:r>
-      <w:proofErr w:type="spellStart"/>
-      <w:r>
-        <w:t>EndShift</w:t>
-      </w:r>
-      <w:proofErr w:type="spellEnd"/>
-      <w:r>
-        <w:t xml:space="preserve"> rather than a </w:t>
-      </w:r>
-      <w:proofErr w:type="spellStart"/>
-      <w:r>
-        <w:t>DateWorked</w:t>
-      </w:r>
-      <w:proofErr w:type="spellEnd"/>
-      <w:r>
-        <w:t xml:space="preserve"> to accurately reflect employees clocking in and out.  </w:t>
-      </w:r>
-      <w:proofErr w:type="spellStart"/>
-      <w:r>
-        <w:t>HoursWorked</w:t>
-      </w:r>
-      <w:proofErr w:type="spellEnd"/>
-      <w:r>
-        <w:t xml:space="preserve"> remains to more easily track the number of hours worked by the employee.</w:t>
-      </w:r>
-    </w:p>
-    <w:p/>
-    <w:p>
-      <w:pPr>
-        <w:pStyle w:val="Heading2"/>
-      </w:pPr>
-      <w:r>
-        <w:t>ERD:</w:t>
+        <w:t>Modified report for total wines sold to show best sellers from highest to lowest.</w:t>
       </w:r>
     </w:p>
     <w:p>
@@ -141,11 +214,14 @@
         <w:pStyle w:val="ListParagraph"/>
         <w:numPr>
           <w:ilvl w:val="0"/>
-          <w:numId w:val="3"/>
+          <w:numId w:val="4"/>
         </w:numPr>
       </w:pPr>
       <w:r>
-        <w:t>Fixed a couple of the missing Foreign Key relationships on the ERD</w:t>
+        <w:t>Renamed total sold on wines not sold report as not sold</w:t>
+      </w:r>
+      <w:r>
+        <w:t xml:space="preserve"> row.</w:t>
       </w:r>
     </w:p>
     <w:p>
@@ -153,41 +229,133 @@
         <w:pStyle w:val="ListParagraph"/>
         <w:numPr>
           <w:ilvl w:val="0"/>
-          <w:numId w:val="3"/>
+          <w:numId w:val="5"/>
         </w:numPr>
       </w:pPr>
       <w:r>
-        <w:t xml:space="preserve">Changed the storage type of the </w:t>
-      </w:r>
-      <w:proofErr w:type="spellStart"/>
-      <w:r>
-        <w:t>YearProduced</w:t>
-      </w:r>
-      <w:proofErr w:type="spellEnd"/>
-      <w:r>
-        <w:t xml:space="preserve"> on the Wine table to “year” to accurately reflect the SQL code.</w:t>
-      </w:r>
-    </w:p>
-    <w:p>
-      <w:pPr>
-        <w:pStyle w:val="ListParagraph"/>
-        <w:numPr>
-          <w:ilvl w:val="0"/>
-          <w:numId w:val="3"/>
-        </w:numPr>
-      </w:pPr>
-      <w:r>
-        <w:t>Changed the Hours Table to match changes to the Database listed above.</w:t>
-      </w:r>
-    </w:p>
+        <w:t>Changed screenshots in PowerPoint for SQL query for distribution, wines best sellers and wines not sold.</w:t>
+      </w:r>
+    </w:p>
+    <w:p/>
     <w:sectPr>
+      <w:headerReference w:type="default" r:id="rId7"/>
+      <w:headerReference w:type="first" r:id="rId8"/>
       <w:pgSz w:w="12240" w:h="15840"/>
       <w:pgMar w:top="1440" w:right="1440" w:bottom="1440" w:left="1440" w:header="720" w:footer="720" w:gutter="0"/>
       <w:cols w:space="720"/>
+      <w:titlePg/>
       <w:docGrid w:linePitch="360"/>
     </w:sectPr>
   </w:body>
 </w:document>
+</file>
+
+<file path=word/endnotes.xml><?xml version="1.0" encoding="utf-8"?>
+<w:endnotes xmlns:wpc="http://schemas.microsoft.com/office/word/2010/wordprocessingCanvas" xmlns:cx="http://schemas.microsoft.com/office/drawing/2014/chartex" xmlns:cx1="http://schemas.microsoft.com/office/drawing/2015/9/8/chartex" xmlns:cx2="http://schemas.microsoft.com/office/drawing/2015/10/21/chartex" xmlns:cx3="http://schemas.microsoft.com/office/drawing/2016/5/9/chartex" xmlns:cx4="http://schemas.microsoft.com/office/drawing/2016/5/10/chartex" xmlns:cx5="http://schemas.microsoft.com/office/drawing/2016/5/11/chartex" xmlns:cx6="http://schemas.microsoft.com/office/drawing/2016/5/12/chartex" xmlns:cx7="http://schemas.microsoft.com/office/drawing/2016/5/13/chartex" xmlns:cx8="http://schemas.microsoft.com/office/drawing/2016/5/14/chartex" xmlns:mc="http://schemas.openxmlformats.org/markup-compatibility/2006" xmlns:aink="http://schemas.microsoft.com/office/drawing/2016/ink" xmlns:am3d="http://schemas.microsoft.com/office/drawing/2017/model3d" xmlns:o="urn:schemas-microsoft-com:office:office" xmlns:oel="http://schemas.microsoft.com/office/2019/extlst" xmlns:r="http://schemas.openxmlformats.org/officeDocument/2006/relationships" xmlns:m="http://schemas.openxmlformats.org/officeDocument/2006/math" xmlns:v="urn:schemas-microsoft-com:vml" xmlns:wp14="http://schemas.microsoft.com/office/word/2010/wordprocessingDrawing" xmlns:wp="http://schemas.openxmlformats.org/drawingml/2006/wordprocessingDrawing" xmlns:w10="urn:schemas-microsoft-com:office:word" xmlns:w="http://schemas.openxmlformats.org/wordprocessingml/2006/main" xmlns:w14="http://schemas.microsoft.com/office/word/2010/wordml" xmlns:w15="http://schemas.microsoft.com/office/word/2012/wordml" xmlns:w16cex="http://schemas.microsoft.com/office/word/2018/wordml/cex" xmlns:w16cid="http://schemas.microsoft.com/office/word/2016/wordml/cid" xmlns:w16="http://schemas.microsoft.com/office/word/2018/wordml" xmlns:w16du="http://schemas.microsoft.com/office/word/2023/wordml/word16du" xmlns:w16sdtdh="http://schemas.microsoft.com/office/word/2020/wordml/sdtdatahash" xmlns:w16sdtfl="http://schemas.microsoft.com/office/word/2024/wordml/sdtformatlock" xmlns:w16se="http://schemas.microsoft.com/office/word/2015/wordml/symex" xmlns:wpg="http://schemas.microsoft.com/office/word/2010/wordprocessingGroup" xmlns:wpi="http://schemas.microsoft.com/office/word/2010/wordprocessingInk" xmlns:wne="http://schemas.microsoft.com/office/word/2006/wordml" xmlns:wps="http://schemas.microsoft.com/office/word/2010/wordprocessingShape" mc:Ignorable="w14 w15 w16se w16cid w16 w16cex w16sdtdh w16sdtfl w16du wp14">
+  <w:endnote w:type="separator" w:id="-1">
+    <w:p>
+      <w:pPr>
+        <w:spacing w:after="0" w:line="240" w:lineRule="auto"/>
+      </w:pPr>
+      <w:r>
+        <w:separator/>
+      </w:r>
+    </w:p>
+  </w:endnote>
+  <w:endnote w:type="continuationSeparator" w:id="0">
+    <w:p>
+      <w:pPr>
+        <w:spacing w:after="0" w:line="240" w:lineRule="auto"/>
+      </w:pPr>
+      <w:r>
+        <w:continuationSeparator/>
+      </w:r>
+    </w:p>
+  </w:endnote>
+</w:endnotes>
+</file>
+
+<file path=word/footnotes.xml><?xml version="1.0" encoding="utf-8"?>
+<w:footnotes xmlns:wpc="http://schemas.microsoft.com/office/word/2010/wordprocessingCanvas" xmlns:cx="http://schemas.microsoft.com/office/drawing/2014/chartex" xmlns:cx1="http://schemas.microsoft.com/office/drawing/2015/9/8/chartex" xmlns:cx2="http://schemas.microsoft.com/office/drawing/2015/10/21/chartex" xmlns:cx3="http://schemas.microsoft.com/office/drawing/2016/5/9/chartex" xmlns:cx4="http://schemas.microsoft.com/office/drawing/2016/5/10/chartex" xmlns:cx5="http://schemas.microsoft.com/office/drawing/2016/5/11/chartex" xmlns:cx6="http://schemas.microsoft.com/office/drawing/2016/5/12/chartex" xmlns:cx7="http://schemas.microsoft.com/office/drawing/2016/5/13/chartex" xmlns:cx8="http://schemas.microsoft.com/office/drawing/2016/5/14/chartex" xmlns:mc="http://schemas.openxmlformats.org/markup-compatibility/2006" xmlns:aink="http://schemas.microsoft.com/office/drawing/2016/ink" xmlns:am3d="http://schemas.microsoft.com/office/drawing/2017/model3d" xmlns:o="urn:schemas-microsoft-com:office:office" xmlns:oel="http://schemas.microsoft.com/office/2019/extlst" xmlns:r="http://schemas.openxmlformats.org/officeDocument/2006/relationships" xmlns:m="http://schemas.openxmlformats.org/officeDocument/2006/math" xmlns:v="urn:schemas-microsoft-com:vml" xmlns:wp14="http://schemas.microsoft.com/office/word/2010/wordprocessingDrawing" xmlns:wp="http://schemas.openxmlformats.org/drawingml/2006/wordprocessingDrawing" xmlns:w10="urn:schemas-microsoft-com:office:word" xmlns:w="http://schemas.openxmlformats.org/wordprocessingml/2006/main" xmlns:w14="http://schemas.microsoft.com/office/word/2010/wordml" xmlns:w15="http://schemas.microsoft.com/office/word/2012/wordml" xmlns:w16cex="http://schemas.microsoft.com/office/word/2018/wordml/cex" xmlns:w16cid="http://schemas.microsoft.com/office/word/2016/wordml/cid" xmlns:w16="http://schemas.microsoft.com/office/word/2018/wordml" xmlns:w16du="http://schemas.microsoft.com/office/word/2023/wordml/word16du" xmlns:w16sdtdh="http://schemas.microsoft.com/office/word/2020/wordml/sdtdatahash" xmlns:w16sdtfl="http://schemas.microsoft.com/office/word/2024/wordml/sdtformatlock" xmlns:w16se="http://schemas.microsoft.com/office/word/2015/wordml/symex" xmlns:wpg="http://schemas.microsoft.com/office/word/2010/wordprocessingGroup" xmlns:wpi="http://schemas.microsoft.com/office/word/2010/wordprocessingInk" xmlns:wne="http://schemas.microsoft.com/office/word/2006/wordml" xmlns:wps="http://schemas.microsoft.com/office/word/2010/wordprocessingShape" mc:Ignorable="w14 w15 w16se w16cid w16 w16cex w16sdtdh w16sdtfl w16du wp14">
+  <w:footnote w:type="separator" w:id="-1">
+    <w:p>
+      <w:pPr>
+        <w:spacing w:after="0" w:line="240" w:lineRule="auto"/>
+      </w:pPr>
+      <w:r>
+        <w:separator/>
+      </w:r>
+    </w:p>
+  </w:footnote>
+  <w:footnote w:type="continuationSeparator" w:id="0">
+    <w:p>
+      <w:pPr>
+        <w:spacing w:after="0" w:line="240" w:lineRule="auto"/>
+      </w:pPr>
+      <w:r>
+        <w:continuationSeparator/>
+      </w:r>
+    </w:p>
+  </w:footnote>
+</w:footnotes>
+</file>
+
+<file path=word/header1.xml><?xml version="1.0" encoding="utf-8"?>
+<w:hdr xmlns:wpc="http://schemas.microsoft.com/office/word/2010/wordprocessingCanvas" xmlns:cx="http://schemas.microsoft.com/office/drawing/2014/chartex" xmlns:cx1="http://schemas.microsoft.com/office/drawing/2015/9/8/chartex" xmlns:cx2="http://schemas.microsoft.com/office/drawing/2015/10/21/chartex" xmlns:cx3="http://schemas.microsoft.com/office/drawing/2016/5/9/chartex" xmlns:cx4="http://schemas.microsoft.com/office/drawing/2016/5/10/chartex" xmlns:cx5="http://schemas.microsoft.com/office/drawing/2016/5/11/chartex" xmlns:cx6="http://schemas.microsoft.com/office/drawing/2016/5/12/chartex" xmlns:cx7="http://schemas.microsoft.com/office/drawing/2016/5/13/chartex" xmlns:cx8="http://schemas.microsoft.com/office/drawing/2016/5/14/chartex" xmlns:mc="http://schemas.openxmlformats.org/markup-compatibility/2006" xmlns:aink="http://schemas.microsoft.com/office/drawing/2016/ink" xmlns:am3d="http://schemas.microsoft.com/office/drawing/2017/model3d" xmlns:o="urn:schemas-microsoft-com:office:office" xmlns:oel="http://schemas.microsoft.com/office/2019/extlst" xmlns:r="http://schemas.openxmlformats.org/officeDocument/2006/relationships" xmlns:m="http://schemas.openxmlformats.org/officeDocument/2006/math" xmlns:v="urn:schemas-microsoft-com:vml" xmlns:wp14="http://schemas.microsoft.com/office/word/2010/wordprocessingDrawing" xmlns:wp="http://schemas.openxmlformats.org/drawingml/2006/wordprocessingDrawing" xmlns:w10="urn:schemas-microsoft-com:office:word" xmlns:w="http://schemas.openxmlformats.org/wordprocessingml/2006/main" xmlns:w14="http://schemas.microsoft.com/office/word/2010/wordml" xmlns:w15="http://schemas.microsoft.com/office/word/2012/wordml" xmlns:w16cex="http://schemas.microsoft.com/office/word/2018/wordml/cex" xmlns:w16cid="http://schemas.microsoft.com/office/word/2016/wordml/cid" xmlns:w16="http://schemas.microsoft.com/office/word/2018/wordml" xmlns:w16du="http://schemas.microsoft.com/office/word/2023/wordml/word16du" xmlns:w16sdtdh="http://schemas.microsoft.com/office/word/2020/wordml/sdtdatahash" xmlns:w16sdtfl="http://schemas.microsoft.com/office/word/2024/wordml/sdtformatlock" xmlns:w16se="http://schemas.microsoft.com/office/word/2015/wordml/symex" xmlns:wpg="http://schemas.microsoft.com/office/word/2010/wordprocessingGroup" xmlns:wpi="http://schemas.microsoft.com/office/word/2010/wordprocessingInk" xmlns:wne="http://schemas.microsoft.com/office/word/2006/wordml" xmlns:wps="http://schemas.microsoft.com/office/word/2010/wordprocessingShape" mc:Ignorable="w14 w15 w16se w16cid w16 w16cex w16sdtdh w16sdtfl w16du wp14">
+  <w:p>
+    <w:pPr>
+      <w:pStyle w:val="Header"/>
+    </w:pPr>
+    <w:r>
+      <w:t xml:space="preserve"> Blue Team</w:t>
+    </w:r>
+  </w:p>
+</w:hdr>
+</file>
+
+<file path=word/header2.xml><?xml version="1.0" encoding="utf-8"?>
+<w:hdr xmlns:wpc="http://schemas.microsoft.com/office/word/2010/wordprocessingCanvas" xmlns:cx="http://schemas.microsoft.com/office/drawing/2014/chartex" xmlns:cx1="http://schemas.microsoft.com/office/drawing/2015/9/8/chartex" xmlns:cx2="http://schemas.microsoft.com/office/drawing/2015/10/21/chartex" xmlns:cx3="http://schemas.microsoft.com/office/drawing/2016/5/9/chartex" xmlns:cx4="http://schemas.microsoft.com/office/drawing/2016/5/10/chartex" xmlns:cx5="http://schemas.microsoft.com/office/drawing/2016/5/11/chartex" xmlns:cx6="http://schemas.microsoft.com/office/drawing/2016/5/12/chartex" xmlns:cx7="http://schemas.microsoft.com/office/drawing/2016/5/13/chartex" xmlns:cx8="http://schemas.microsoft.com/office/drawing/2016/5/14/chartex" xmlns:mc="http://schemas.openxmlformats.org/markup-compatibility/2006" xmlns:aink="http://schemas.microsoft.com/office/drawing/2016/ink" xmlns:am3d="http://schemas.microsoft.com/office/drawing/2017/model3d" xmlns:o="urn:schemas-microsoft-com:office:office" xmlns:oel="http://schemas.microsoft.com/office/2019/extlst" xmlns:r="http://schemas.openxmlformats.org/officeDocument/2006/relationships" xmlns:m="http://schemas.openxmlformats.org/officeDocument/2006/math" xmlns:v="urn:schemas-microsoft-com:vml" xmlns:wp14="http://schemas.microsoft.com/office/word/2010/wordprocessingDrawing" xmlns:wp="http://schemas.openxmlformats.org/drawingml/2006/wordprocessingDrawing" xmlns:w10="urn:schemas-microsoft-com:office:word" xmlns:w="http://schemas.openxmlformats.org/wordprocessingml/2006/main" xmlns:w14="http://schemas.microsoft.com/office/word/2010/wordml" xmlns:w15="http://schemas.microsoft.com/office/word/2012/wordml" xmlns:w16cex="http://schemas.microsoft.com/office/word/2018/wordml/cex" xmlns:w16cid="http://schemas.microsoft.com/office/word/2016/wordml/cid" xmlns:w16="http://schemas.microsoft.com/office/word/2018/wordml" xmlns:w16du="http://schemas.microsoft.com/office/word/2023/wordml/word16du" xmlns:w16sdtdh="http://schemas.microsoft.com/office/word/2020/wordml/sdtdatahash" xmlns:w16sdtfl="http://schemas.microsoft.com/office/word/2024/wordml/sdtformatlock" xmlns:w16se="http://schemas.microsoft.com/office/word/2015/wordml/symex" xmlns:wpg="http://schemas.microsoft.com/office/word/2010/wordprocessingGroup" xmlns:wpi="http://schemas.microsoft.com/office/word/2010/wordprocessingInk" xmlns:wne="http://schemas.microsoft.com/office/word/2006/wordml" xmlns:wps="http://schemas.microsoft.com/office/word/2010/wordprocessingShape" mc:Ignorable="w14 w15 w16se w16cid w16 w16cex w16sdtdh w16sdtfl w16du wp14">
+  <w:p>
+    <w:pPr>
+      <w:pStyle w:val="Header"/>
+    </w:pPr>
+    <w:r>
+      <w:t>Robert Breutzmann</w:t>
+    </w:r>
+  </w:p>
+  <w:p>
+    <w:pPr>
+      <w:pStyle w:val="Header"/>
+    </w:pPr>
+    <w:r>
+      <w:t>Carolina Rodriguez</w:t>
+    </w:r>
+  </w:p>
+  <w:p>
+    <w:pPr>
+      <w:pStyle w:val="Header"/>
+    </w:pPr>
+    <w:r>
+      <w:t>Sara White</w:t>
+    </w:r>
+  </w:p>
+  <w:p>
+    <w:pPr>
+      <w:pStyle w:val="Header"/>
+    </w:pPr>
+    <w:r>
+      <w:t xml:space="preserve">Blue Team </w:t>
+    </w:r>
+  </w:p>
+  <w:p>
+    <w:pPr>
+      <w:pStyle w:val="Header"/>
+    </w:pPr>
+    <w:r>
+      <w:t xml:space="preserve">CSD-310 </w:t>
+    </w:r>
+  </w:p>
+</w:hdr>
 </file>
 
 <file path=word/numbering.xml><?xml version="1.0" encoding="utf-8"?>
@@ -419,6 +587,232 @@
     </w:lvl>
   </w:abstractNum>
   <w:abstractNum w:abstractNumId="2" w15:restartNumberingAfterBreak="0">
+    <w:nsid w:val="5CC07152"/>
+    <w:multiLevelType w:val="hybridMultilevel"/>
+    <w:tmpl w:val="6B841E68"/>
+    <w:lvl w:ilvl="0" w:tplc="04090001">
+      <w:start w:val="1"/>
+      <w:numFmt w:val="bullet"/>
+      <w:lvlText w:val=""/>
+      <w:lvlJc w:val="left"/>
+      <w:pPr>
+        <w:ind w:left="720" w:hanging="360"/>
+      </w:pPr>
+      <w:rPr>
+        <w:rFonts w:ascii="Symbol" w:hAnsi="Symbol" w:hint="default"/>
+      </w:rPr>
+    </w:lvl>
+    <w:lvl w:ilvl="1" w:tplc="04090003" w:tentative="1">
+      <w:start w:val="1"/>
+      <w:numFmt w:val="bullet"/>
+      <w:lvlText w:val="o"/>
+      <w:lvlJc w:val="left"/>
+      <w:pPr>
+        <w:ind w:left="1440" w:hanging="360"/>
+      </w:pPr>
+      <w:rPr>
+        <w:rFonts w:ascii="Courier New" w:hAnsi="Courier New" w:cs="Courier New" w:hint="default"/>
+      </w:rPr>
+    </w:lvl>
+    <w:lvl w:ilvl="2" w:tplc="04090005" w:tentative="1">
+      <w:start w:val="1"/>
+      <w:numFmt w:val="bullet"/>
+      <w:lvlText w:val=""/>
+      <w:lvlJc w:val="left"/>
+      <w:pPr>
+        <w:ind w:left="2160" w:hanging="360"/>
+      </w:pPr>
+      <w:rPr>
+        <w:rFonts w:ascii="Wingdings" w:hAnsi="Wingdings" w:hint="default"/>
+      </w:rPr>
+    </w:lvl>
+    <w:lvl w:ilvl="3" w:tplc="04090001" w:tentative="1">
+      <w:start w:val="1"/>
+      <w:numFmt w:val="bullet"/>
+      <w:lvlText w:val=""/>
+      <w:lvlJc w:val="left"/>
+      <w:pPr>
+        <w:ind w:left="2880" w:hanging="360"/>
+      </w:pPr>
+      <w:rPr>
+        <w:rFonts w:ascii="Symbol" w:hAnsi="Symbol" w:hint="default"/>
+      </w:rPr>
+    </w:lvl>
+    <w:lvl w:ilvl="4" w:tplc="04090003" w:tentative="1">
+      <w:start w:val="1"/>
+      <w:numFmt w:val="bullet"/>
+      <w:lvlText w:val="o"/>
+      <w:lvlJc w:val="left"/>
+      <w:pPr>
+        <w:ind w:left="3600" w:hanging="360"/>
+      </w:pPr>
+      <w:rPr>
+        <w:rFonts w:ascii="Courier New" w:hAnsi="Courier New" w:cs="Courier New" w:hint="default"/>
+      </w:rPr>
+    </w:lvl>
+    <w:lvl w:ilvl="5" w:tplc="04090005" w:tentative="1">
+      <w:start w:val="1"/>
+      <w:numFmt w:val="bullet"/>
+      <w:lvlText w:val=""/>
+      <w:lvlJc w:val="left"/>
+      <w:pPr>
+        <w:ind w:left="4320" w:hanging="360"/>
+      </w:pPr>
+      <w:rPr>
+        <w:rFonts w:ascii="Wingdings" w:hAnsi="Wingdings" w:hint="default"/>
+      </w:rPr>
+    </w:lvl>
+    <w:lvl w:ilvl="6" w:tplc="04090001" w:tentative="1">
+      <w:start w:val="1"/>
+      <w:numFmt w:val="bullet"/>
+      <w:lvlText w:val=""/>
+      <w:lvlJc w:val="left"/>
+      <w:pPr>
+        <w:ind w:left="5040" w:hanging="360"/>
+      </w:pPr>
+      <w:rPr>
+        <w:rFonts w:ascii="Symbol" w:hAnsi="Symbol" w:hint="default"/>
+      </w:rPr>
+    </w:lvl>
+    <w:lvl w:ilvl="7" w:tplc="04090003" w:tentative="1">
+      <w:start w:val="1"/>
+      <w:numFmt w:val="bullet"/>
+      <w:lvlText w:val="o"/>
+      <w:lvlJc w:val="left"/>
+      <w:pPr>
+        <w:ind w:left="5760" w:hanging="360"/>
+      </w:pPr>
+      <w:rPr>
+        <w:rFonts w:ascii="Courier New" w:hAnsi="Courier New" w:cs="Courier New" w:hint="default"/>
+      </w:rPr>
+    </w:lvl>
+    <w:lvl w:ilvl="8" w:tplc="04090005" w:tentative="1">
+      <w:start w:val="1"/>
+      <w:numFmt w:val="bullet"/>
+      <w:lvlText w:val=""/>
+      <w:lvlJc w:val="left"/>
+      <w:pPr>
+        <w:ind w:left="6480" w:hanging="360"/>
+      </w:pPr>
+      <w:rPr>
+        <w:rFonts w:ascii="Wingdings" w:hAnsi="Wingdings" w:hint="default"/>
+      </w:rPr>
+    </w:lvl>
+  </w:abstractNum>
+  <w:abstractNum w:abstractNumId="3" w15:restartNumberingAfterBreak="0">
+    <w:nsid w:val="5D095B22"/>
+    <w:multiLevelType w:val="hybridMultilevel"/>
+    <w:tmpl w:val="DFE03554"/>
+    <w:lvl w:ilvl="0" w:tplc="04090001">
+      <w:start w:val="1"/>
+      <w:numFmt w:val="bullet"/>
+      <w:lvlText w:val=""/>
+      <w:lvlJc w:val="left"/>
+      <w:pPr>
+        <w:ind w:left="720" w:hanging="360"/>
+      </w:pPr>
+      <w:rPr>
+        <w:rFonts w:ascii="Symbol" w:hAnsi="Symbol" w:hint="default"/>
+      </w:rPr>
+    </w:lvl>
+    <w:lvl w:ilvl="1" w:tplc="04090003" w:tentative="1">
+      <w:start w:val="1"/>
+      <w:numFmt w:val="bullet"/>
+      <w:lvlText w:val="o"/>
+      <w:lvlJc w:val="left"/>
+      <w:pPr>
+        <w:ind w:left="1440" w:hanging="360"/>
+      </w:pPr>
+      <w:rPr>
+        <w:rFonts w:ascii="Courier New" w:hAnsi="Courier New" w:cs="Courier New" w:hint="default"/>
+      </w:rPr>
+    </w:lvl>
+    <w:lvl w:ilvl="2" w:tplc="04090005" w:tentative="1">
+      <w:start w:val="1"/>
+      <w:numFmt w:val="bullet"/>
+      <w:lvlText w:val=""/>
+      <w:lvlJc w:val="left"/>
+      <w:pPr>
+        <w:ind w:left="2160" w:hanging="360"/>
+      </w:pPr>
+      <w:rPr>
+        <w:rFonts w:ascii="Wingdings" w:hAnsi="Wingdings" w:hint="default"/>
+      </w:rPr>
+    </w:lvl>
+    <w:lvl w:ilvl="3" w:tplc="04090001" w:tentative="1">
+      <w:start w:val="1"/>
+      <w:numFmt w:val="bullet"/>
+      <w:lvlText w:val=""/>
+      <w:lvlJc w:val="left"/>
+      <w:pPr>
+        <w:ind w:left="2880" w:hanging="360"/>
+      </w:pPr>
+      <w:rPr>
+        <w:rFonts w:ascii="Symbol" w:hAnsi="Symbol" w:hint="default"/>
+      </w:rPr>
+    </w:lvl>
+    <w:lvl w:ilvl="4" w:tplc="04090003" w:tentative="1">
+      <w:start w:val="1"/>
+      <w:numFmt w:val="bullet"/>
+      <w:lvlText w:val="o"/>
+      <w:lvlJc w:val="left"/>
+      <w:pPr>
+        <w:ind w:left="3600" w:hanging="360"/>
+      </w:pPr>
+      <w:rPr>
+        <w:rFonts w:ascii="Courier New" w:hAnsi="Courier New" w:cs="Courier New" w:hint="default"/>
+      </w:rPr>
+    </w:lvl>
+    <w:lvl w:ilvl="5" w:tplc="04090005" w:tentative="1">
+      <w:start w:val="1"/>
+      <w:numFmt w:val="bullet"/>
+      <w:lvlText w:val=""/>
+      <w:lvlJc w:val="left"/>
+      <w:pPr>
+        <w:ind w:left="4320" w:hanging="360"/>
+      </w:pPr>
+      <w:rPr>
+        <w:rFonts w:ascii="Wingdings" w:hAnsi="Wingdings" w:hint="default"/>
+      </w:rPr>
+    </w:lvl>
+    <w:lvl w:ilvl="6" w:tplc="04090001" w:tentative="1">
+      <w:start w:val="1"/>
+      <w:numFmt w:val="bullet"/>
+      <w:lvlText w:val=""/>
+      <w:lvlJc w:val="left"/>
+      <w:pPr>
+        <w:ind w:left="5040" w:hanging="360"/>
+      </w:pPr>
+      <w:rPr>
+        <w:rFonts w:ascii="Symbol" w:hAnsi="Symbol" w:hint="default"/>
+      </w:rPr>
+    </w:lvl>
+    <w:lvl w:ilvl="7" w:tplc="04090003" w:tentative="1">
+      <w:start w:val="1"/>
+      <w:numFmt w:val="bullet"/>
+      <w:lvlText w:val="o"/>
+      <w:lvlJc w:val="left"/>
+      <w:pPr>
+        <w:ind w:left="5760" w:hanging="360"/>
+      </w:pPr>
+      <w:rPr>
+        <w:rFonts w:ascii="Courier New" w:hAnsi="Courier New" w:cs="Courier New" w:hint="default"/>
+      </w:rPr>
+    </w:lvl>
+    <w:lvl w:ilvl="8" w:tplc="04090005" w:tentative="1">
+      <w:start w:val="1"/>
+      <w:numFmt w:val="bullet"/>
+      <w:lvlText w:val=""/>
+      <w:lvlJc w:val="left"/>
+      <w:pPr>
+        <w:ind w:left="6480" w:hanging="360"/>
+      </w:pPr>
+      <w:rPr>
+        <w:rFonts w:ascii="Wingdings" w:hAnsi="Wingdings" w:hint="default"/>
+      </w:rPr>
+    </w:lvl>
+  </w:abstractNum>
+  <w:abstractNum w:abstractNumId="4" w15:restartNumberingAfterBreak="0">
     <w:nsid w:val="67600DF5"/>
     <w:multiLevelType w:val="hybridMultilevel"/>
     <w:tmpl w:val="38B852B4"/>
@@ -535,10 +929,16 @@
     <w:abstractNumId w:val="0"/>
   </w:num>
   <w:num w:numId="2" w16cid:durableId="986476136">
-    <w:abstractNumId w:val="2"/>
+    <w:abstractNumId w:val="4"/>
   </w:num>
   <w:num w:numId="3" w16cid:durableId="869269884">
     <w:abstractNumId w:val="1"/>
+  </w:num>
+  <w:num w:numId="4" w16cid:durableId="646710647">
+    <w:abstractNumId w:val="2"/>
+  </w:num>
+  <w:num w:numId="5" w16cid:durableId="1927032349">
+    <w:abstractNumId w:val="3"/>
   </w:num>
 </w:numbering>
 </file>
@@ -1458,6 +1858,50 @@
       <w:spacing w:val="5"/>
     </w:rPr>
   </w:style>
+  <w:style w:type="paragraph" w:styleId="Header">
+    <w:name w:val="header"/>
+    <w:basedOn w:val="Normal"/>
+    <w:link w:val="HeaderChar"/>
+    <w:uiPriority w:val="99"/>
+    <w:unhideWhenUsed/>
+    <w:rsid w:val="008B2D2F"/>
+    <w:pPr>
+      <w:tabs>
+        <w:tab w:val="center" w:pos="4680"/>
+        <w:tab w:val="right" w:pos="9360"/>
+      </w:tabs>
+      <w:spacing w:after="0" w:line="240" w:lineRule="auto"/>
+    </w:pPr>
+  </w:style>
+  <w:style w:type="character" w:customStyle="1" w:styleId="HeaderChar">
+    <w:name w:val="Header Char"/>
+    <w:basedOn w:val="DefaultParagraphFont"/>
+    <w:link w:val="Header"/>
+    <w:uiPriority w:val="99"/>
+    <w:rsid w:val="008B2D2F"/>
+  </w:style>
+  <w:style w:type="paragraph" w:styleId="Footer">
+    <w:name w:val="footer"/>
+    <w:basedOn w:val="Normal"/>
+    <w:link w:val="FooterChar"/>
+    <w:uiPriority w:val="99"/>
+    <w:unhideWhenUsed/>
+    <w:rsid w:val="008B2D2F"/>
+    <w:pPr>
+      <w:tabs>
+        <w:tab w:val="center" w:pos="4680"/>
+        <w:tab w:val="right" w:pos="9360"/>
+      </w:tabs>
+      <w:spacing w:after="0" w:line="240" w:lineRule="auto"/>
+    </w:pPr>
+  </w:style>
+  <w:style w:type="character" w:customStyle="1" w:styleId="FooterChar">
+    <w:name w:val="Footer Char"/>
+    <w:basedOn w:val="DefaultParagraphFont"/>
+    <w:link w:val="Footer"/>
+    <w:uiPriority w:val="99"/>
+    <w:rsid w:val="008B2D2F"/>
+  </w:style>
 </w:styles>
 </file>
 

</xml_diff>

<commit_message>
Updated Python Codes for updated SQL
</commit_message>
<xml_diff>
--- a/Final_Project/Final_Updates.docx
+++ b/Final_Project/Final_Updates.docx
@@ -40,7 +40,39 @@
         </w:numPr>
       </w:pPr>
       <w:r>
-        <w:t>Refactored the hours table to have a StartShift/EndShift rather than a DateWorked to accurately reflect employees clocking in and out.  HoursWorked remains to more easily track the number of hours worked by the employee.</w:t>
+        <w:t xml:space="preserve">Refactored the hours table to have a </w:t>
+      </w:r>
+      <w:proofErr w:type="spellStart"/>
+      <w:r>
+        <w:t>StartShift</w:t>
+      </w:r>
+      <w:proofErr w:type="spellEnd"/>
+      <w:r>
+        <w:t>/</w:t>
+      </w:r>
+      <w:proofErr w:type="spellStart"/>
+      <w:r>
+        <w:t>EndShift</w:t>
+      </w:r>
+      <w:proofErr w:type="spellEnd"/>
+      <w:r>
+        <w:t xml:space="preserve"> rather than a </w:t>
+      </w:r>
+      <w:proofErr w:type="spellStart"/>
+      <w:r>
+        <w:t>DateWorked</w:t>
+      </w:r>
+      <w:proofErr w:type="spellEnd"/>
+      <w:r>
+        <w:t xml:space="preserve"> to accurately reflect employees clocking in and out.  </w:t>
+      </w:r>
+      <w:proofErr w:type="spellStart"/>
+      <w:r>
+        <w:t>HoursWorked</w:t>
+      </w:r>
+      <w:proofErr w:type="spellEnd"/>
+      <w:r>
+        <w:t xml:space="preserve"> remains to more easily track the number of hours worked by the employee.</w:t>
       </w:r>
     </w:p>
     <w:p>
@@ -52,22 +84,21 @@
         </w:numPr>
       </w:pPr>
       <w:r>
-        <w:t xml:space="preserve">The WinetoDist table has been removed due to being redundant. </w:t>
+        <w:t xml:space="preserve">The </w:t>
+      </w:r>
+      <w:proofErr w:type="spellStart"/>
+      <w:r>
+        <w:t>WinetoDist</w:t>
+      </w:r>
+      <w:proofErr w:type="spellEnd"/>
+      <w:r>
+        <w:t xml:space="preserve"> table has been removed due to being redundant. </w:t>
       </w:r>
       <w:r>
         <w:t xml:space="preserve">All necessary information about which wines were sold to which distributors are already </w:t>
       </w:r>
       <w:r>
         <w:t>presented.</w:t>
-      </w:r>
-    </w:p>
-    <w:p/>
-    <w:p>
-      <w:pPr>
-        <w:pStyle w:val="Heading2"/>
-      </w:pPr>
-      <w:r>
-        <w:t>ERD:</w:t>
       </w:r>
     </w:p>
     <w:p>
@@ -79,7 +110,32 @@
         </w:numPr>
       </w:pPr>
       <w:r>
-        <w:t>Fixed a couple of the missing Foreign Key relationships on the ERD</w:t>
+        <w:t xml:space="preserve">Changed many column names to reduce join redundancies (Example </w:t>
+      </w:r>
+      <w:proofErr w:type="spellStart"/>
+      <w:r>
+        <w:t>Shipper.ShipperName</w:t>
+      </w:r>
+      <w:proofErr w:type="spellEnd"/>
+      <w:r>
+        <w:t xml:space="preserve"> has been renamed </w:t>
+      </w:r>
+      <w:proofErr w:type="spellStart"/>
+      <w:r>
+        <w:t>Shipper.Name</w:t>
+      </w:r>
+      <w:proofErr w:type="spellEnd"/>
+      <w:r>
+        <w:t xml:space="preserve">).  </w:t>
+      </w:r>
+    </w:p>
+    <w:p/>
+    <w:p>
+      <w:pPr>
+        <w:pStyle w:val="Heading2"/>
+      </w:pPr>
+      <w:r>
+        <w:t>ERD:</w:t>
       </w:r>
     </w:p>
     <w:p>
@@ -91,7 +147,7 @@
         </w:numPr>
       </w:pPr>
       <w:r>
-        <w:t>Changed the storage type of the YearProduced on the Wine table to “year” to accurately reflect the SQL code.</w:t>
+        <w:t>Fixed a couple of the missing Foreign Key relationships on the ERD</w:t>
       </w:r>
     </w:p>
     <w:p>
@@ -103,7 +159,15 @@
         </w:numPr>
       </w:pPr>
       <w:r>
-        <w:t>Changed the Hours Table to match changes to the Database listed above.</w:t>
+        <w:t xml:space="preserve">Changed the storage type of the </w:t>
+      </w:r>
+      <w:proofErr w:type="spellStart"/>
+      <w:r>
+        <w:t>YearProduced</w:t>
+      </w:r>
+      <w:proofErr w:type="spellEnd"/>
+      <w:r>
+        <w:t xml:space="preserve"> on the Wine table to “year” to accurately reflect the SQL code.</w:t>
       </w:r>
     </w:p>
     <w:p>
@@ -115,16 +179,8 @@
         </w:numPr>
       </w:pPr>
       <w:r>
-        <w:t>Removed WinetoDist table</w:t>
-      </w:r>
-      <w:r>
-        <w:t>.</w:t>
-      </w:r>
-    </w:p>
-    <w:p>
-      <w:pPr>
-        <w:pStyle w:val="ListParagraph"/>
-      </w:pPr>
+        <w:t>Made changes to reflect changes made to the database listed above.</w:t>
+      </w:r>
     </w:p>
     <w:p>
       <w:pPr>
@@ -188,13 +244,26 @@
         </w:numPr>
       </w:pPr>
       <w:r>
-        <w:t>Modified SQL query to remove WineToDist</w:t>
-      </w:r>
+        <w:t xml:space="preserve">Modified SQL query to remove </w:t>
+      </w:r>
+      <w:proofErr w:type="spellStart"/>
+      <w:r>
+        <w:t>WineToDist</w:t>
+      </w:r>
+      <w:proofErr w:type="spellEnd"/>
       <w:r>
         <w:t xml:space="preserve"> join</w:t>
       </w:r>
       <w:r>
-        <w:t>, since the Distributor, and DistItemOrderID can be joined with Wine to gather the same output report.</w:t>
+        <w:t xml:space="preserve">, since the Distributor, and </w:t>
+      </w:r>
+      <w:proofErr w:type="spellStart"/>
+      <w:r>
+        <w:t>DistItemOrderID</w:t>
+      </w:r>
+      <w:proofErr w:type="spellEnd"/>
+      <w:r>
+        <w:t xml:space="preserve"> can be joined with Wine to gather the same output report.</w:t>
       </w:r>
     </w:p>
     <w:p>

</xml_diff>